<commit_message>
Updated test and documentation
</commit_message>
<xml_diff>
--- a/doc/NNDIST_Validation.docx
+++ b/doc/NNDIST_Validation.docx
@@ -46,7 +46,6 @@
           <w:lang w:val="en-US"/>
         </w:rPr>
       </w:pPr>
-      <w:proofErr w:type="gramStart"/>
       <w:r>
         <w:rPr>
           <w:b/>
@@ -59,14 +58,7 @@
         <w:rPr>
           <w:lang w:val="en-US"/>
         </w:rPr>
-        <w:t> :</w:t>
-      </w:r>
-      <w:proofErr w:type="gramEnd"/>
-      <w:r>
-        <w:rPr>
-          <w:lang w:val="en-US"/>
-        </w:rPr>
-        <w:t xml:space="preserve"> </w:t>
+        <w:t xml:space="preserve"> : </w:t>
       </w:r>
       <w:r>
         <w:rPr>
@@ -90,41 +82,7 @@
         <w:rPr>
           <w:lang w:val="en-US"/>
         </w:rPr>
-        <w:t xml:space="preserve"> </w:t>
-      </w:r>
-      <w:r>
-        <w:rPr>
-          <w:lang w:val="en-US"/>
-        </w:rPr>
-        <w:t>» (</w:t>
-      </w:r>
-      <w:proofErr w:type="spellStart"/>
-      <w:r>
-        <w:rPr>
-          <w:lang w:val="en-US"/>
-        </w:rPr>
-        <w:t>Baiesi</w:t>
-      </w:r>
-      <w:proofErr w:type="spellEnd"/>
-      <w:r>
-        <w:rPr>
-          <w:lang w:val="en-US"/>
-        </w:rPr>
-        <w:t xml:space="preserve"> &amp; </w:t>
-      </w:r>
-      <w:proofErr w:type="spellStart"/>
-      <w:r>
-        <w:rPr>
-          <w:lang w:val="en-US"/>
-        </w:rPr>
-        <w:t>Paczuski</w:t>
-      </w:r>
-      <w:proofErr w:type="spellEnd"/>
-      <w:r>
-        <w:rPr>
-          <w:lang w:val="en-US"/>
-        </w:rPr>
-        <w:t>, 2004)</w:t>
+        <w:t xml:space="preserve"> » (Baiesi &amp; Paczuski, 2004)</w:t>
       </w:r>
       <w:r>
         <w:rPr>
@@ -136,21 +94,7 @@
         <w:rPr>
           <w:lang w:val="en-US"/>
         </w:rPr>
-        <w:t xml:space="preserve">for the </w:t>
-      </w:r>
-      <w:proofErr w:type="spellStart"/>
-      <w:r>
-        <w:rPr>
-          <w:lang w:val="en-US"/>
-        </w:rPr>
-        <w:t>declustering</w:t>
-      </w:r>
-      <w:proofErr w:type="spellEnd"/>
-      <w:r>
-        <w:rPr>
-          <w:lang w:val="en-US"/>
-        </w:rPr>
-        <w:t xml:space="preserve"> of background events based on their nearest-neighbor distance</w:t>
+        <w:t>for the declustering of background events based on their nearest-neighbor distance</w:t>
       </w:r>
       <w:r>
         <w:rPr>
@@ -188,7 +132,6 @@
           <w:lang w:val="en-US"/>
         </w:rPr>
       </w:pPr>
-      <w:proofErr w:type="spellStart"/>
       <w:r>
         <w:rPr>
           <w:b/>
@@ -198,7 +141,6 @@
         </w:rPr>
         <w:t>nndistance</w:t>
       </w:r>
-      <w:proofErr w:type="spellEnd"/>
       <w:r>
         <w:rPr>
           <w:u w:val="single"/>
@@ -206,7 +148,6 @@
         </w:rPr>
         <w:t xml:space="preserve"> / </w:t>
       </w:r>
-      <w:proofErr w:type="gramStart"/>
       <w:r>
         <w:rPr>
           <w:b/>
@@ -220,14 +161,7 @@
         <w:rPr>
           <w:lang w:val="en-US"/>
         </w:rPr>
-        <w:t> :</w:t>
-      </w:r>
-      <w:proofErr w:type="gramEnd"/>
-      <w:r>
-        <w:rPr>
-          <w:lang w:val="en-US"/>
-        </w:rPr>
-        <w:t xml:space="preserve"> Compute the « nearest-neighbor distance » </w:t>
+        <w:t xml:space="preserve"> : Compute the « nearest-neighbor distance » </w:t>
       </w:r>
       <w:r>
         <w:rPr>
@@ -265,7 +199,6 @@
           <w:lang w:val="en-US"/>
         </w:rPr>
       </w:pPr>
-      <w:proofErr w:type="spellStart"/>
       <w:r>
         <w:rPr>
           <w:b/>
@@ -275,7 +208,6 @@
         </w:rPr>
         <w:t>nndecluster</w:t>
       </w:r>
-      <w:proofErr w:type="spellEnd"/>
       <w:r>
         <w:rPr>
           <w:u w:val="single"/>
@@ -283,7 +215,6 @@
         </w:rPr>
         <w:t xml:space="preserve"> / </w:t>
       </w:r>
-      <w:proofErr w:type="gramStart"/>
       <w:r>
         <w:rPr>
           <w:b/>
@@ -297,28 +228,7 @@
         <w:rPr>
           <w:lang w:val="en-US"/>
         </w:rPr>
-        <w:t> :</w:t>
-      </w:r>
-      <w:proofErr w:type="gramEnd"/>
-      <w:r>
-        <w:rPr>
-          <w:lang w:val="en-US"/>
-        </w:rPr>
-        <w:t xml:space="preserve"> </w:t>
-      </w:r>
-      <w:proofErr w:type="spellStart"/>
-      <w:r>
-        <w:rPr>
-          <w:lang w:val="en-US"/>
-        </w:rPr>
-        <w:t>Decluster</w:t>
-      </w:r>
-      <w:proofErr w:type="spellEnd"/>
-      <w:r>
-        <w:rPr>
-          <w:lang w:val="en-US"/>
-        </w:rPr>
-        <w:t xml:space="preserve"> background events from the catalog, based on their nearest-neighbor distance</w:t>
+        <w:t> : Decluster background events from the catalog, based on their nearest-neighbor distance</w:t>
       </w:r>
     </w:p>
     <w:p>
@@ -333,22 +243,14 @@
         <w:rPr>
           <w:u w:val="single"/>
         </w:rPr>
-        <w:t xml:space="preserve">Program </w:t>
-      </w:r>
-      <w:proofErr w:type="spellStart"/>
+        <w:t>Program s</w:t>
+      </w:r>
       <w:r>
         <w:rPr>
           <w:u w:val="single"/>
         </w:rPr>
-        <w:t>s</w:t>
-      </w:r>
-      <w:r>
-        <w:rPr>
-          <w:u w:val="single"/>
-        </w:rPr>
         <w:t>yntax</w:t>
       </w:r>
-      <w:proofErr w:type="spellEnd"/>
       <w:r>
         <w:t xml:space="preserve"> : </w:t>
       </w:r>
@@ -361,15 +263,8 @@
           <w:numId w:val="1"/>
         </w:numPr>
       </w:pPr>
-      <w:proofErr w:type="spellStart"/>
-      <w:proofErr w:type="gramStart"/>
-      <w:r>
-        <w:t>nndistance</w:t>
-      </w:r>
-      <w:proofErr w:type="spellEnd"/>
-      <w:proofErr w:type="gramEnd"/>
-      <w:r>
-        <w:t xml:space="preserve"> CONFIG.TXT </w:t>
+      <w:r>
+        <w:t>nndistance CONFIG.TXT </w:t>
       </w:r>
     </w:p>
     <w:p>
@@ -380,15 +275,8 @@
           <w:numId w:val="1"/>
         </w:numPr>
       </w:pPr>
-      <w:proofErr w:type="spellStart"/>
-      <w:proofErr w:type="gramStart"/>
-      <w:r>
-        <w:t>nndecluster</w:t>
-      </w:r>
-      <w:proofErr w:type="spellEnd"/>
-      <w:proofErr w:type="gramEnd"/>
-      <w:r>
-        <w:t xml:space="preserve"> CONFIG.TXT</w:t>
+      <w:r>
+        <w:t>nndecluster CONFIG.TXT</w:t>
       </w:r>
     </w:p>
     <w:p>
@@ -737,21 +625,12 @@
                               </w:rPr>
                               <w:br/>
                             </w:r>
-                            <w:proofErr w:type="spellStart"/>
                             <w:r>
                               <w:rPr>
                                 <w:rFonts w:ascii="Consolas" w:hAnsi="Consolas"/>
                                 <w:lang w:val="en-US"/>
                               </w:rPr>
-                              <w:t>input_catalogue</w:t>
-                            </w:r>
-                            <w:proofErr w:type="spellEnd"/>
-                            <w:r>
-                              <w:rPr>
-                                <w:rFonts w:ascii="Consolas" w:hAnsi="Consolas"/>
-                                <w:lang w:val="en-US"/>
-                              </w:rPr>
-                              <w:t>: etas_catal_2d.34_nndist_starting_day366.txt</w:t>
+                              <w:t>input_catalogue: etas_catal_2d.34_nndist_starting_day366.txt</w:t>
                             </w:r>
                             <w:r>
                               <w:rPr>
@@ -760,21 +639,12 @@
                               </w:rPr>
                               <w:br/>
                             </w:r>
-                            <w:proofErr w:type="spellStart"/>
                             <w:r>
                               <w:rPr>
                                 <w:rFonts w:ascii="Consolas" w:hAnsi="Consolas"/>
                                 <w:lang w:val="en-US"/>
                               </w:rPr>
-                              <w:t>minimum_magnitude</w:t>
-                            </w:r>
-                            <w:proofErr w:type="spellEnd"/>
-                            <w:r>
-                              <w:rPr>
-                                <w:rFonts w:ascii="Consolas" w:hAnsi="Consolas"/>
-                                <w:lang w:val="en-US"/>
-                              </w:rPr>
-                              <w:t>: 2.5</w:t>
+                              <w:t>minimum_magnitude: 2.5</w:t>
                             </w:r>
                             <w:r>
                               <w:rPr>
@@ -783,37 +653,12 @@
                               </w:rPr>
                               <w:br/>
                             </w:r>
-                            <w:proofErr w:type="spellStart"/>
                             <w:r>
                               <w:rPr>
                                 <w:rFonts w:ascii="Consolas" w:hAnsi="Consolas"/>
                                 <w:lang w:val="en-US"/>
                               </w:rPr>
-                              <w:t>unit_for_geog_coordinates</w:t>
-                            </w:r>
-                            <w:proofErr w:type="spellEnd"/>
-                            <w:r>
-                              <w:rPr>
-                                <w:rFonts w:ascii="Consolas" w:hAnsi="Consolas"/>
-                                <w:lang w:val="en-US"/>
-                              </w:rPr>
-                              <w:t>_[</w:t>
-                            </w:r>
-                            <w:proofErr w:type="spellStart"/>
-                            <w:r>
-                              <w:rPr>
-                                <w:rFonts w:ascii="Consolas" w:hAnsi="Consolas"/>
-                                <w:lang w:val="en-US"/>
-                              </w:rPr>
-                              <w:t>km,degrees</w:t>
-                            </w:r>
-                            <w:proofErr w:type="spellEnd"/>
-                            <w:r>
-                              <w:rPr>
-                                <w:rFonts w:ascii="Consolas" w:hAnsi="Consolas"/>
-                                <w:lang w:val="en-US"/>
-                              </w:rPr>
-                              <w:t>]: km</w:t>
+                              <w:t>unit_for_geog_coordinates_[km,degrees]: km</w:t>
                             </w:r>
                             <w:r>
                               <w:rPr>
@@ -822,21 +667,12 @@
                               </w:rPr>
                               <w:br/>
                             </w:r>
-                            <w:proofErr w:type="spellStart"/>
                             <w:r>
                               <w:rPr>
                                 <w:rFonts w:ascii="Consolas" w:hAnsi="Consolas"/>
                                 <w:lang w:val="en-US"/>
                               </w:rPr>
-                              <w:t>fractal_dimension</w:t>
-                            </w:r>
-                            <w:proofErr w:type="spellEnd"/>
-                            <w:r>
-                              <w:rPr>
-                                <w:rFonts w:ascii="Consolas" w:hAnsi="Consolas"/>
-                                <w:lang w:val="en-US"/>
-                              </w:rPr>
-                              <w:t>: 1.5</w:t>
+                              <w:t>fractal_dimension: 1.5</w:t>
                             </w:r>
                             <w:r>
                               <w:rPr>
@@ -845,21 +681,12 @@
                               </w:rPr>
                               <w:br/>
                             </w:r>
-                            <w:proofErr w:type="spellStart"/>
                             <w:r>
                               <w:rPr>
                                 <w:rFonts w:ascii="Consolas" w:hAnsi="Consolas"/>
                                 <w:lang w:val="en-US"/>
                               </w:rPr>
-                              <w:t>parameter_w</w:t>
-                            </w:r>
-                            <w:proofErr w:type="spellEnd"/>
-                            <w:r>
-                              <w:rPr>
-                                <w:rFonts w:ascii="Consolas" w:hAnsi="Consolas"/>
-                                <w:lang w:val="en-US"/>
-                              </w:rPr>
-                              <w:t>: 0.0</w:t>
+                              <w:t>parameter_w: 0.0</w:t>
                             </w:r>
                             <w:r>
                               <w:rPr>
@@ -868,21 +695,12 @@
                               </w:rPr>
                               <w:br/>
                             </w:r>
-                            <w:proofErr w:type="spellStart"/>
                             <w:r>
                               <w:rPr>
                                 <w:rFonts w:ascii="Consolas" w:hAnsi="Consolas"/>
                                 <w:lang w:val="en-US"/>
                               </w:rPr>
-                              <w:t>parameter_p</w:t>
-                            </w:r>
-                            <w:proofErr w:type="spellEnd"/>
-                            <w:r>
-                              <w:rPr>
-                                <w:rFonts w:ascii="Consolas" w:hAnsi="Consolas"/>
-                                <w:lang w:val="en-US"/>
-                              </w:rPr>
-                              <w:t>: 0.5</w:t>
+                              <w:t>parameter_p: 0.5</w:t>
                             </w:r>
                             <w:r>
                               <w:rPr>
@@ -891,21 +709,12 @@
                               </w:rPr>
                               <w:br/>
                             </w:r>
-                            <w:proofErr w:type="spellStart"/>
                             <w:r>
                               <w:rPr>
                                 <w:rFonts w:ascii="Consolas" w:hAnsi="Consolas"/>
                                 <w:lang w:val="en-US"/>
                               </w:rPr>
-                              <w:t>parameter_q</w:t>
-                            </w:r>
-                            <w:proofErr w:type="spellEnd"/>
-                            <w:r>
-                              <w:rPr>
-                                <w:rFonts w:ascii="Consolas" w:hAnsi="Consolas"/>
-                                <w:lang w:val="en-US"/>
-                              </w:rPr>
-                              <w:t>: 0.5</w:t>
+                              <w:t>parameter_q: 0.5</w:t>
                             </w:r>
                             <w:r>
                               <w:rPr>
@@ -942,21 +751,12 @@
                               </w:rPr>
                               <w:br/>
                             </w:r>
-                            <w:proofErr w:type="spellStart"/>
                             <w:r>
                               <w:rPr>
                                 <w:rFonts w:ascii="Consolas" w:hAnsi="Consolas"/>
                                 <w:lang w:val="en-US"/>
                               </w:rPr>
-                              <w:t>parameter_npert</w:t>
-                            </w:r>
-                            <w:proofErr w:type="spellEnd"/>
-                            <w:r>
-                              <w:rPr>
-                                <w:rFonts w:ascii="Consolas" w:hAnsi="Consolas"/>
-                                <w:lang w:val="en-US"/>
-                              </w:rPr>
-                              <w:t>: 10</w:t>
+                              <w:t>parameter_npert: 10</w:t>
                             </w:r>
                             <w:r>
                               <w:rPr>
@@ -965,21 +765,12 @@
                               </w:rPr>
                               <w:br/>
                             </w:r>
-                            <w:proofErr w:type="spellStart"/>
                             <w:r>
                               <w:rPr>
                                 <w:rFonts w:ascii="Consolas" w:hAnsi="Consolas"/>
                                 <w:lang w:val="en-US"/>
                               </w:rPr>
-                              <w:t>output_file</w:t>
-                            </w:r>
-                            <w:proofErr w:type="spellEnd"/>
-                            <w:r>
-                              <w:rPr>
-                                <w:rFonts w:ascii="Consolas" w:hAnsi="Consolas"/>
-                                <w:lang w:val="en-US"/>
-                              </w:rPr>
-                              <w:t>: output.txt</w:t>
+                              <w:t>output_file: output.txt</w:t>
                             </w:r>
                           </w:p>
                         </w:txbxContent>
@@ -1107,21 +898,12 @@
                         </w:rPr>
                         <w:br/>
                       </w:r>
-                      <w:proofErr w:type="spellStart"/>
                       <w:r>
                         <w:rPr>
                           <w:rFonts w:ascii="Consolas" w:hAnsi="Consolas"/>
                           <w:lang w:val="en-US"/>
                         </w:rPr>
-                        <w:t>input_catalogue</w:t>
-                      </w:r>
-                      <w:proofErr w:type="spellEnd"/>
-                      <w:r>
-                        <w:rPr>
-                          <w:rFonts w:ascii="Consolas" w:hAnsi="Consolas"/>
-                          <w:lang w:val="en-US"/>
-                        </w:rPr>
-                        <w:t>: etas_catal_2d.34_nndist_starting_day366.txt</w:t>
+                        <w:t>input_catalogue: etas_catal_2d.34_nndist_starting_day366.txt</w:t>
                       </w:r>
                       <w:r>
                         <w:rPr>
@@ -1130,21 +912,12 @@
                         </w:rPr>
                         <w:br/>
                       </w:r>
-                      <w:proofErr w:type="spellStart"/>
                       <w:r>
                         <w:rPr>
                           <w:rFonts w:ascii="Consolas" w:hAnsi="Consolas"/>
                           <w:lang w:val="en-US"/>
                         </w:rPr>
-                        <w:t>minimum_magnitude</w:t>
-                      </w:r>
-                      <w:proofErr w:type="spellEnd"/>
-                      <w:r>
-                        <w:rPr>
-                          <w:rFonts w:ascii="Consolas" w:hAnsi="Consolas"/>
-                          <w:lang w:val="en-US"/>
-                        </w:rPr>
-                        <w:t>: 2.5</w:t>
+                        <w:t>minimum_magnitude: 2.5</w:t>
                       </w:r>
                       <w:r>
                         <w:rPr>
@@ -1153,37 +926,12 @@
                         </w:rPr>
                         <w:br/>
                       </w:r>
-                      <w:proofErr w:type="spellStart"/>
                       <w:r>
                         <w:rPr>
                           <w:rFonts w:ascii="Consolas" w:hAnsi="Consolas"/>
                           <w:lang w:val="en-US"/>
                         </w:rPr>
-                        <w:t>unit_for_geog_coordinates</w:t>
-                      </w:r>
-                      <w:proofErr w:type="spellEnd"/>
-                      <w:r>
-                        <w:rPr>
-                          <w:rFonts w:ascii="Consolas" w:hAnsi="Consolas"/>
-                          <w:lang w:val="en-US"/>
-                        </w:rPr>
-                        <w:t>_[</w:t>
-                      </w:r>
-                      <w:proofErr w:type="spellStart"/>
-                      <w:r>
-                        <w:rPr>
-                          <w:rFonts w:ascii="Consolas" w:hAnsi="Consolas"/>
-                          <w:lang w:val="en-US"/>
-                        </w:rPr>
-                        <w:t>km,degrees</w:t>
-                      </w:r>
-                      <w:proofErr w:type="spellEnd"/>
-                      <w:r>
-                        <w:rPr>
-                          <w:rFonts w:ascii="Consolas" w:hAnsi="Consolas"/>
-                          <w:lang w:val="en-US"/>
-                        </w:rPr>
-                        <w:t>]: km</w:t>
+                        <w:t>unit_for_geog_coordinates_[km,degrees]: km</w:t>
                       </w:r>
                       <w:r>
                         <w:rPr>
@@ -1192,21 +940,12 @@
                         </w:rPr>
                         <w:br/>
                       </w:r>
-                      <w:proofErr w:type="spellStart"/>
                       <w:r>
                         <w:rPr>
                           <w:rFonts w:ascii="Consolas" w:hAnsi="Consolas"/>
                           <w:lang w:val="en-US"/>
                         </w:rPr>
-                        <w:t>fractal_dimension</w:t>
-                      </w:r>
-                      <w:proofErr w:type="spellEnd"/>
-                      <w:r>
-                        <w:rPr>
-                          <w:rFonts w:ascii="Consolas" w:hAnsi="Consolas"/>
-                          <w:lang w:val="en-US"/>
-                        </w:rPr>
-                        <w:t>: 1.5</w:t>
+                        <w:t>fractal_dimension: 1.5</w:t>
                       </w:r>
                       <w:r>
                         <w:rPr>
@@ -1215,21 +954,12 @@
                         </w:rPr>
                         <w:br/>
                       </w:r>
-                      <w:proofErr w:type="spellStart"/>
                       <w:r>
                         <w:rPr>
                           <w:rFonts w:ascii="Consolas" w:hAnsi="Consolas"/>
                           <w:lang w:val="en-US"/>
                         </w:rPr>
-                        <w:t>parameter_w</w:t>
-                      </w:r>
-                      <w:proofErr w:type="spellEnd"/>
-                      <w:r>
-                        <w:rPr>
-                          <w:rFonts w:ascii="Consolas" w:hAnsi="Consolas"/>
-                          <w:lang w:val="en-US"/>
-                        </w:rPr>
-                        <w:t>: 0.0</w:t>
+                        <w:t>parameter_w: 0.0</w:t>
                       </w:r>
                       <w:r>
                         <w:rPr>
@@ -1238,21 +968,12 @@
                         </w:rPr>
                         <w:br/>
                       </w:r>
-                      <w:proofErr w:type="spellStart"/>
                       <w:r>
                         <w:rPr>
                           <w:rFonts w:ascii="Consolas" w:hAnsi="Consolas"/>
                           <w:lang w:val="en-US"/>
                         </w:rPr>
-                        <w:t>parameter_p</w:t>
-                      </w:r>
-                      <w:proofErr w:type="spellEnd"/>
-                      <w:r>
-                        <w:rPr>
-                          <w:rFonts w:ascii="Consolas" w:hAnsi="Consolas"/>
-                          <w:lang w:val="en-US"/>
-                        </w:rPr>
-                        <w:t>: 0.5</w:t>
+                        <w:t>parameter_p: 0.5</w:t>
                       </w:r>
                       <w:r>
                         <w:rPr>
@@ -1261,21 +982,12 @@
                         </w:rPr>
                         <w:br/>
                       </w:r>
-                      <w:proofErr w:type="spellStart"/>
                       <w:r>
                         <w:rPr>
                           <w:rFonts w:ascii="Consolas" w:hAnsi="Consolas"/>
                           <w:lang w:val="en-US"/>
                         </w:rPr>
-                        <w:t>parameter_q</w:t>
-                      </w:r>
-                      <w:proofErr w:type="spellEnd"/>
-                      <w:r>
-                        <w:rPr>
-                          <w:rFonts w:ascii="Consolas" w:hAnsi="Consolas"/>
-                          <w:lang w:val="en-US"/>
-                        </w:rPr>
-                        <w:t>: 0.5</w:t>
+                        <w:t>parameter_q: 0.5</w:t>
                       </w:r>
                       <w:r>
                         <w:rPr>
@@ -1312,21 +1024,12 @@
                         </w:rPr>
                         <w:br/>
                       </w:r>
-                      <w:proofErr w:type="spellStart"/>
                       <w:r>
                         <w:rPr>
                           <w:rFonts w:ascii="Consolas" w:hAnsi="Consolas"/>
                           <w:lang w:val="en-US"/>
                         </w:rPr>
-                        <w:t>parameter_npert</w:t>
-                      </w:r>
-                      <w:proofErr w:type="spellEnd"/>
-                      <w:r>
-                        <w:rPr>
-                          <w:rFonts w:ascii="Consolas" w:hAnsi="Consolas"/>
-                          <w:lang w:val="en-US"/>
-                        </w:rPr>
-                        <w:t>: 10</w:t>
+                        <w:t>parameter_npert: 10</w:t>
                       </w:r>
                       <w:r>
                         <w:rPr>
@@ -1335,21 +1038,12 @@
                         </w:rPr>
                         <w:br/>
                       </w:r>
-                      <w:proofErr w:type="spellStart"/>
                       <w:r>
                         <w:rPr>
                           <w:rFonts w:ascii="Consolas" w:hAnsi="Consolas"/>
                           <w:lang w:val="en-US"/>
                         </w:rPr>
-                        <w:t>output_file</w:t>
-                      </w:r>
-                      <w:proofErr w:type="spellEnd"/>
-                      <w:r>
-                        <w:rPr>
-                          <w:rFonts w:ascii="Consolas" w:hAnsi="Consolas"/>
-                          <w:lang w:val="en-US"/>
-                        </w:rPr>
-                        <w:t>: output.txt</w:t>
+                        <w:t>output_file: output.txt</w:t>
                       </w:r>
                     </w:p>
                   </w:txbxContent>
@@ -1370,16 +1064,8 @@
         <w:rPr>
           <w:lang w:val="en-US"/>
         </w:rPr>
-        <w:t xml:space="preserve"> CONFIG.TXT is a text file containing program parameters, and formatted as </w:t>
-      </w:r>
-      <w:proofErr w:type="gramStart"/>
-      <w:r>
-        <w:rPr>
-          <w:lang w:val="en-US"/>
-        </w:rPr>
-        <w:t>follows :</w:t>
-      </w:r>
-      <w:proofErr w:type="gramEnd"/>
+        <w:t xml:space="preserve"> CONFIG.TXT is a text file containing program parameters, and formatted as follows :</w:t>
+      </w:r>
     </w:p>
     <w:p>
       <w:pPr>
@@ -1464,40 +1150,8 @@
         <w:rPr>
           <w:lang w:val="en-US"/>
         </w:rPr>
-        <w:t>selected publications using the same (</w:t>
-      </w:r>
-      <w:r>
-        <w:rPr>
-          <w:lang w:val="en-US"/>
-        </w:rPr>
-        <w:t>synthetic</w:t>
-      </w:r>
-      <w:r>
-        <w:rPr>
-          <w:lang w:val="en-US"/>
-        </w:rPr>
-        <w:t>)</w:t>
-      </w:r>
-      <w:r>
-        <w:rPr>
-          <w:lang w:val="en-US"/>
-        </w:rPr>
-        <w:t xml:space="preserve"> </w:t>
-      </w:r>
-      <w:proofErr w:type="gramStart"/>
-      <w:r>
-        <w:rPr>
-          <w:lang w:val="en-US"/>
-        </w:rPr>
-        <w:t>dataset</w:t>
-      </w:r>
-      <w:r>
-        <w:rPr>
-          <w:lang w:val="en-US"/>
-        </w:rPr>
-        <w:t> :</w:t>
-      </w:r>
-      <w:proofErr w:type="gramEnd"/>
+        <w:t>selected publications using the same (synthetic) dataset :</w:t>
+      </w:r>
     </w:p>
     <w:p>
       <w:pPr>
@@ -1540,19 +1194,11 @@
           <w:lang w:val="en-US"/>
         </w:rPr>
       </w:pPr>
-      <w:proofErr w:type="spellStart"/>
-      <w:r>
-        <w:rPr>
-          <w:lang w:val="en-US"/>
-        </w:rPr>
-        <w:t>Declustering</w:t>
-      </w:r>
-      <w:proofErr w:type="spellEnd"/>
-      <w:r>
-        <w:rPr>
-          <w:lang w:val="en-US"/>
-        </w:rPr>
-        <w:t xml:space="preserve"> results </w:t>
+      <w:r>
+        <w:rPr>
+          <w:lang w:val="en-US"/>
+        </w:rPr>
+        <w:t xml:space="preserve">Declustering results </w:t>
       </w:r>
       <w:r>
         <w:rPr>
@@ -1560,19 +1206,11 @@
         </w:rPr>
         <w:t xml:space="preserve">compared to </w:t>
       </w:r>
-      <w:proofErr w:type="spellStart"/>
-      <w:r>
-        <w:rPr>
-          <w:lang w:val="en-US"/>
-        </w:rPr>
-        <w:t>Zaliapin</w:t>
-      </w:r>
-      <w:proofErr w:type="spellEnd"/>
-      <w:r>
-        <w:rPr>
-          <w:lang w:val="en-US"/>
-        </w:rPr>
-        <w:t xml:space="preserve"> &amp; Ben-Zion</w:t>
+      <w:r>
+        <w:rPr>
+          <w:lang w:val="en-US"/>
+        </w:rPr>
+        <w:t>Zaliapin &amp; Ben-Zion</w:t>
       </w:r>
       <w:r>
         <w:rPr>
@@ -1644,41 +1282,21 @@
       <w:r>
         <w:t xml:space="preserve"> </w:t>
       </w:r>
-      <w:proofErr w:type="spellStart"/>
-      <w:r>
-        <w:t>using</w:t>
-      </w:r>
-      <w:proofErr w:type="spellEnd"/>
-      <w:r>
-        <w:t xml:space="preserve"> </w:t>
-      </w:r>
-      <w:proofErr w:type="spellStart"/>
+      <w:r>
+        <w:t xml:space="preserve">using </w:t>
+      </w:r>
       <w:r>
         <w:t>parameter</w:t>
       </w:r>
-      <w:proofErr w:type="spellEnd"/>
       <w:r>
         <w:t xml:space="preserve"> values</w:t>
       </w:r>
       <w:r>
-        <w:t xml:space="preserve"> </w:t>
-      </w:r>
-      <w:proofErr w:type="spellStart"/>
-      <w:r>
-        <w:t>listed</w:t>
-      </w:r>
-      <w:proofErr w:type="spellEnd"/>
-      <w:r>
-        <w:t xml:space="preserve"> in </w:t>
-      </w:r>
-      <w:r>
-        <w:t xml:space="preserve">Table 1 </w:t>
-      </w:r>
-      <w:proofErr w:type="spellStart"/>
-      <w:r>
-        <w:t>below</w:t>
-      </w:r>
-      <w:proofErr w:type="spellEnd"/>
+        <w:t xml:space="preserve"> listed in </w:t>
+      </w:r>
+      <w:r>
+        <w:t>Table 1 below</w:t>
+      </w:r>
       <w:r>
         <w:t>.</w:t>
       </w:r>
@@ -1736,21 +1354,7 @@
         <w:rPr>
           <w:lang w:val="en-US"/>
         </w:rPr>
-        <w:t xml:space="preserve">In our testing </w:t>
-      </w:r>
-      <w:proofErr w:type="spellStart"/>
-      <w:r>
-        <w:rPr>
-          <w:lang w:val="en-US"/>
-        </w:rPr>
-        <w:t>directiory</w:t>
-      </w:r>
-      <w:proofErr w:type="spellEnd"/>
-      <w:r>
-        <w:rPr>
-          <w:lang w:val="en-US"/>
-        </w:rPr>
-        <w:t xml:space="preserve">, this catalogue is </w:t>
+        <w:t xml:space="preserve">In our testing directiory, this catalogue is </w:t>
       </w:r>
       <w:r>
         <w:rPr>
@@ -1950,81 +1554,49 @@
           <w:rFonts w:eastAsiaTheme="minorEastAsia"/>
           <w:lang w:val="en-US"/>
         </w:rPr>
-        <w:t xml:space="preserve"> d</w:t>
-      </w:r>
-      <w:proofErr w:type="spellStart"/>
+        <w:t xml:space="preserve"> days (see Table 1). This truncated catalogue i</w:t>
+      </w:r>
       <w:r>
         <w:rPr>
           <w:rFonts w:eastAsiaTheme="minorEastAsia"/>
           <w:lang w:val="en-US"/>
         </w:rPr>
-        <w:t>ays</w:t>
-      </w:r>
-      <w:proofErr w:type="spellEnd"/>
+        <w:t xml:space="preserve">s saved in file </w:t>
+      </w:r>
       <w:r>
         <w:rPr>
           <w:rFonts w:eastAsiaTheme="minorEastAsia"/>
           <w:lang w:val="en-US"/>
         </w:rPr>
-        <w:t xml:space="preserve"> (see Table 1). This truncated catalogue i</w:t>
+        <w:t>« </w:t>
+      </w:r>
+      <w:r>
+        <w:rPr>
+          <w:rFonts w:ascii="Consolas" w:eastAsiaTheme="minorEastAsia" w:hAnsi="Consolas"/>
+          <w:lang w:val="en-US"/>
+        </w:rPr>
+        <w:t>etas_catal_2d.34_nndist_starting_day366.txt</w:t>
       </w:r>
       <w:r>
         <w:rPr>
           <w:rFonts w:eastAsiaTheme="minorEastAsia"/>
           <w:lang w:val="en-US"/>
         </w:rPr>
-        <w:t xml:space="preserve">s saved in file </w:t>
+        <w:t> »</w:t>
       </w:r>
       <w:r>
         <w:rPr>
           <w:rFonts w:eastAsiaTheme="minorEastAsia"/>
           <w:lang w:val="en-US"/>
         </w:rPr>
-        <w:t>« </w:t>
-      </w:r>
-      <w:r>
-        <w:rPr>
-          <w:rFonts w:ascii="Consolas" w:eastAsiaTheme="minorEastAsia" w:hAnsi="Consolas"/>
-          <w:lang w:val="en-US"/>
-        </w:rPr>
-        <w:t>etas_catal_2d.34_nndist_starting_day366.txt</w:t>
+        <w:t xml:space="preserve">. </w:t>
       </w:r>
       <w:r>
         <w:rPr>
           <w:rFonts w:eastAsiaTheme="minorEastAsia"/>
           <w:lang w:val="en-US"/>
         </w:rPr>
-        <w:t> »</w:t>
-      </w:r>
-      <w:r>
-        <w:rPr>
-          <w:rFonts w:eastAsiaTheme="minorEastAsia"/>
-          <w:lang w:val="en-US"/>
-        </w:rPr>
-        <w:t xml:space="preserve">. </w:t>
-      </w:r>
-      <w:r>
-        <w:rPr>
-          <w:rFonts w:eastAsiaTheme="minorEastAsia"/>
-          <w:lang w:val="en-US"/>
-        </w:rPr>
-        <w:t xml:space="preserve">This truncation has also been applied in the analysis of </w:t>
-      </w:r>
-      <w:proofErr w:type="spellStart"/>
-      <w:r>
-        <w:rPr>
-          <w:rFonts w:eastAsiaTheme="minorEastAsia"/>
-          <w:lang w:val="en-US"/>
-        </w:rPr>
-        <w:t>Zaliapin</w:t>
-      </w:r>
-      <w:proofErr w:type="spellEnd"/>
-      <w:r>
-        <w:rPr>
-          <w:rFonts w:eastAsiaTheme="minorEastAsia"/>
-          <w:lang w:val="en-US"/>
-        </w:rPr>
-        <w:t xml:space="preserve"> &amp; Ben-Zion (2020).</w:t>
+        <w:t>This truncation has also been applied in the analysis of Zaliapin &amp; Ben-Zion (2020).</w:t>
       </w:r>
     </w:p>
     <w:p>
@@ -2119,16 +1691,8 @@
         <w:rPr>
           <w:lang w:val="en-US"/>
         </w:rPr>
-        <w:t xml:space="preserve">used in these two respective </w:t>
-      </w:r>
-      <w:proofErr w:type="gramStart"/>
-      <w:r>
-        <w:rPr>
-          <w:lang w:val="en-US"/>
-        </w:rPr>
-        <w:t>studies :</w:t>
-      </w:r>
-      <w:proofErr w:type="gramEnd"/>
+        <w:t>used in these two respective studies :</w:t>
+      </w:r>
     </w:p>
     <w:p>
       <w:pPr>
@@ -2185,19 +1749,11 @@
           <w:lang w:val="en-US"/>
         </w:rPr>
       </w:pPr>
-      <w:proofErr w:type="spellStart"/>
-      <w:r>
-        <w:rPr>
-          <w:lang w:val="en-US"/>
-        </w:rPr>
-        <w:t>Zaliapin</w:t>
-      </w:r>
-      <w:proofErr w:type="spellEnd"/>
-      <w:r>
-        <w:rPr>
-          <w:lang w:val="en-US"/>
-        </w:rPr>
-        <w:t xml:space="preserve"> &amp; Ben-Zion (2020) used time expressed in </w:t>
+      <w:r>
+        <w:rPr>
+          <w:lang w:val="en-US"/>
+        </w:rPr>
+        <w:t xml:space="preserve">Zaliapin &amp; Ben-Zion (2020) used time expressed in </w:t>
       </w:r>
       <w:r>
         <w:rPr>
@@ -2281,23 +1837,7 @@
           <w:rFonts w:eastAsiaTheme="minorEastAsia"/>
           <w:lang w:val="en-US"/>
         </w:rPr>
-        <w:t xml:space="preserve"> a</w:t>
-      </w:r>
-      <w:proofErr w:type="spellStart"/>
-      <w:r>
-        <w:rPr>
-          <w:rFonts w:eastAsiaTheme="minorEastAsia"/>
-          <w:lang w:val="en-US"/>
-        </w:rPr>
-        <w:t>nd</w:t>
-      </w:r>
-      <w:proofErr w:type="spellEnd"/>
-      <w:r>
-        <w:rPr>
-          <w:rFonts w:eastAsiaTheme="minorEastAsia"/>
-          <w:lang w:val="en-US"/>
-        </w:rPr>
-        <w:t xml:space="preserve"> parent </w:t>
+        <w:t xml:space="preserve"> and parent </w:t>
       </w:r>
       <m:oMath>
         <m:r>
@@ -2332,23 +1872,7 @@
           <w:rFonts w:eastAsiaTheme="minorEastAsia"/>
           <w:lang w:val="en-US"/>
         </w:rPr>
-        <w:t xml:space="preserve"> a</w:t>
-      </w:r>
-      <w:proofErr w:type="spellStart"/>
-      <w:r>
-        <w:rPr>
-          <w:rFonts w:eastAsiaTheme="minorEastAsia"/>
-          <w:lang w:val="en-US"/>
-        </w:rPr>
-        <w:t>nd</w:t>
-      </w:r>
-      <w:proofErr w:type="spellEnd"/>
-      <w:r>
-        <w:rPr>
-          <w:rFonts w:eastAsiaTheme="minorEastAsia"/>
-          <w:lang w:val="en-US"/>
-        </w:rPr>
-        <w:t xml:space="preserve"> </w:t>
+        <w:t xml:space="preserve"> and </w:t>
       </w:r>
       <m:oMath>
         <m:r>
@@ -2450,13 +1974,7 @@
                 <w:rPr>
                   <w:rFonts w:ascii="Cambria Math" w:hAnsi="Cambria Math"/>
                 </w:rPr>
-                <m:t>i</m:t>
-              </m:r>
-              <m:r>
-                <w:rPr>
-                  <w:rFonts w:ascii="Cambria Math" w:hAnsi="Cambria Math"/>
-                </w:rPr>
-                <m:t>j</m:t>
+                <m:t>ij</m:t>
               </m:r>
             </m:sub>
           </m:sSub>
@@ -2475,14 +1993,12 @@
           <w:rFonts w:eastAsiaTheme="minorEastAsia"/>
         </w:rPr>
       </w:pPr>
-      <w:proofErr w:type="spellStart"/>
       <w:r>
         <w:rPr>
           <w:rFonts w:eastAsiaTheme="minorEastAsia"/>
         </w:rPr>
         <w:t>Where</w:t>
       </w:r>
-      <w:proofErr w:type="spellEnd"/>
     </w:p>
     <w:p>
       <w:pPr>
@@ -2514,13 +2030,7 @@
                 <w:rPr>
                   <w:rFonts w:ascii="Cambria Math" w:hAnsi="Cambria Math"/>
                 </w:rPr>
-                <m:t>i</m:t>
-              </m:r>
-              <m:r>
-                <w:rPr>
-                  <w:rFonts w:ascii="Cambria Math" w:hAnsi="Cambria Math"/>
-                </w:rPr>
-                <m:t>j</m:t>
+                <m:t>ij</m:t>
               </m:r>
             </m:sub>
           </m:sSub>
@@ -2685,13 +2195,7 @@
                 <w:rPr>
                   <w:rFonts w:ascii="Cambria Math" w:hAnsi="Cambria Math"/>
                 </w:rPr>
-                <m:t>-</m:t>
-              </m:r>
-              <m:r>
-                <w:rPr>
-                  <w:rFonts w:ascii="Cambria Math" w:hAnsi="Cambria Math"/>
-                </w:rPr>
-                <m:t>qw</m:t>
+                <m:t>-qw</m:t>
               </m:r>
               <m:sSub>
                 <m:sSubPr>
@@ -2850,19 +2354,7 @@
                 <w:rPr>
                   <w:rFonts w:ascii="Cambria Math" w:hAnsi="Cambria Math"/>
                 </w:rPr>
-                <m:t>-</m:t>
-              </m:r>
-              <m:r>
-                <w:rPr>
-                  <w:rFonts w:ascii="Cambria Math" w:hAnsi="Cambria Math"/>
-                </w:rPr>
-                <m:t>p</m:t>
-              </m:r>
-              <m:r>
-                <w:rPr>
-                  <w:rFonts w:ascii="Cambria Math" w:hAnsi="Cambria Math"/>
-                </w:rPr>
-                <m:t>w</m:t>
+                <m:t>-pw</m:t>
               </m:r>
               <m:sSub>
                 <m:sSubPr>
@@ -2950,23 +2442,7 @@
           <w:rFonts w:eastAsiaTheme="minorEastAsia"/>
           <w:lang w:val="en-US"/>
         </w:rPr>
-        <w:t>be</w:t>
-      </w:r>
-      <w:proofErr w:type="spellStart"/>
-      <w:r>
-        <w:rPr>
-          <w:rFonts w:eastAsiaTheme="minorEastAsia"/>
-          <w:lang w:val="en-US"/>
-        </w:rPr>
-        <w:t>ing</w:t>
-      </w:r>
-      <w:proofErr w:type="spellEnd"/>
-      <w:r>
-        <w:rPr>
-          <w:rFonts w:eastAsiaTheme="minorEastAsia"/>
-          <w:lang w:val="en-US"/>
-        </w:rPr>
-        <w:t xml:space="preserve"> the time difference between event and parent, </w:t>
+        <w:t xml:space="preserve">being the time difference between event and parent, </w:t>
       </w:r>
       <m:oMath>
         <m:sSub>
@@ -3003,7 +2479,6 @@
         </w:rPr>
         <w:t>being the</w:t>
       </w:r>
-      <w:proofErr w:type="spellStart"/>
       <w:r>
         <w:rPr>
           <w:rFonts w:eastAsiaTheme="minorEastAsia"/>
@@ -3011,7 +2486,6 @@
         </w:rPr>
         <w:t>ir</w:t>
       </w:r>
-      <w:proofErr w:type="spellEnd"/>
       <w:r>
         <w:rPr>
           <w:rFonts w:eastAsiaTheme="minorEastAsia"/>
@@ -3039,23 +2513,7 @@
           <w:rFonts w:eastAsiaTheme="minorEastAsia"/>
           <w:lang w:val="en-US"/>
         </w:rPr>
-        <w:t xml:space="preserve"> the fractal di</w:t>
-      </w:r>
-      <w:proofErr w:type="spellStart"/>
-      <w:r>
-        <w:rPr>
-          <w:rFonts w:eastAsiaTheme="minorEastAsia"/>
-          <w:lang w:val="en-US"/>
-        </w:rPr>
-        <w:t>mension</w:t>
-      </w:r>
-      <w:proofErr w:type="spellEnd"/>
-      <w:r>
-        <w:rPr>
-          <w:rFonts w:eastAsiaTheme="minorEastAsia"/>
-          <w:lang w:val="en-US"/>
-        </w:rPr>
-        <w:t xml:space="preserve"> of the entire dataset</w:t>
+        <w:t xml:space="preserve"> the fractal dimension of the entire dataset</w:t>
       </w:r>
       <w:r>
         <w:rPr>
@@ -3693,20 +3151,67 @@
         <w:rPr>
           <w:lang w:val="en-US"/>
         </w:rPr>
-        <w:t xml:space="preserve">for the ETAS synthetic </w:t>
-      </w:r>
-      <w:proofErr w:type="gramStart"/>
-      <w:r>
-        <w:rPr>
-          <w:lang w:val="en-US"/>
-        </w:rPr>
-        <w:t>dataset</w:t>
-      </w:r>
-      <w:r>
-        <w:rPr>
-          <w:lang w:val="en-US"/>
-        </w:rPr>
-        <w:t>,</w:t>
+        <w:t xml:space="preserve">for the ETAS synthetic dataset, and </w:t>
+      </w:r>
+      <w:r>
+        <w:rPr>
+          <w:lang w:val="en-US"/>
+        </w:rPr>
+        <w:t xml:space="preserve">projected </w:t>
+      </w:r>
+      <w:r>
+        <w:rPr>
+          <w:lang w:val="en-US"/>
+        </w:rPr>
+        <w:t>o</w:t>
+      </w:r>
+      <w:r>
+        <w:rPr>
+          <w:lang w:val="en-US"/>
+        </w:rPr>
+        <w:t>nto th</w:t>
+      </w:r>
+      <w:r>
+        <w:rPr>
+          <w:lang w:val="en-US"/>
+        </w:rPr>
+        <w:t>eir</w:t>
+      </w:r>
+      <w:r>
+        <w:rPr>
+          <w:lang w:val="en-US"/>
+        </w:rPr>
+        <w:t xml:space="preserve"> rescaled time and space components</w:t>
+      </w:r>
+      <w:r>
+        <w:rPr>
+          <w:lang w:val="en-US"/>
+        </w:rPr>
+        <w:t xml:space="preserve">. (Top) </w:t>
+      </w:r>
+      <w:r>
+        <w:rPr>
+          <w:lang w:val="en-US"/>
+        </w:rPr>
+        <w:t>Results</w:t>
+      </w:r>
+      <w:r>
+        <w:rPr>
+          <w:lang w:val="en-US"/>
+        </w:rPr>
+        <w:t xml:space="preserve"> obt</w:t>
+      </w:r>
+      <w:r>
+        <w:rPr>
+          <w:lang w:val="en-US"/>
+        </w:rPr>
+        <w:t>a</w:t>
+      </w:r>
+      <w:r>
+        <w:rPr>
+          <w:lang w:val="en-US"/>
+        </w:rPr>
+        <w:t xml:space="preserve">ined </w:t>
       </w:r>
       <w:r>
         <w:rPr>
@@ -3718,95 +3223,8 @@
         <w:rPr>
           <w:lang w:val="en-US"/>
         </w:rPr>
-        <w:t>and</w:t>
-      </w:r>
-      <w:proofErr w:type="gramEnd"/>
-      <w:r>
-        <w:rPr>
-          <w:lang w:val="en-US"/>
-        </w:rPr>
-        <w:t xml:space="preserve"> </w:t>
-      </w:r>
-      <w:r>
-        <w:rPr>
-          <w:lang w:val="en-US"/>
-        </w:rPr>
-        <w:t xml:space="preserve">projected </w:t>
-      </w:r>
-      <w:r>
-        <w:rPr>
-          <w:lang w:val="en-US"/>
-        </w:rPr>
-        <w:t>o</w:t>
-      </w:r>
-      <w:r>
-        <w:rPr>
-          <w:lang w:val="en-US"/>
-        </w:rPr>
-        <w:t>nto th</w:t>
-      </w:r>
-      <w:r>
-        <w:rPr>
-          <w:lang w:val="en-US"/>
-        </w:rPr>
-        <w:t>eir</w:t>
-      </w:r>
-      <w:r>
-        <w:rPr>
-          <w:lang w:val="en-US"/>
-        </w:rPr>
-        <w:t xml:space="preserve"> rescaled time and space components</w:t>
-      </w:r>
-      <w:r>
-        <w:rPr>
-          <w:lang w:val="en-US"/>
-        </w:rPr>
-        <w:t xml:space="preserve">. (Top) </w:t>
-      </w:r>
-      <w:r>
-        <w:rPr>
-          <w:lang w:val="en-US"/>
-        </w:rPr>
-        <w:t>Results</w:t>
-      </w:r>
-      <w:r>
-        <w:rPr>
-          <w:lang w:val="en-US"/>
-        </w:rPr>
-        <w:t xml:space="preserve"> </w:t>
-      </w:r>
-      <w:proofErr w:type="gramStart"/>
-      <w:r>
-        <w:rPr>
-          <w:lang w:val="en-US"/>
-        </w:rPr>
-        <w:t>obt</w:t>
-      </w:r>
-      <w:r>
-        <w:rPr>
-          <w:lang w:val="en-US"/>
-        </w:rPr>
-        <w:t>a</w:t>
-      </w:r>
-      <w:r>
-        <w:rPr>
-          <w:lang w:val="en-US"/>
-        </w:rPr>
-        <w:t xml:space="preserve">ined </w:t>
-      </w:r>
-      <w:r>
-        <w:rPr>
-          <w:lang w:val="en-US"/>
-        </w:rPr>
-        <w:t xml:space="preserve"> </w:t>
-      </w:r>
-      <w:r>
-        <w:rPr>
-          <w:lang w:val="en-US"/>
-        </w:rPr>
         <w:t>by</w:t>
       </w:r>
-      <w:proofErr w:type="gramEnd"/>
       <w:r>
         <w:rPr>
           <w:lang w:val="en-US"/>
@@ -4067,7 +3485,6 @@
                 <w:lang w:val="en-US"/>
               </w:rPr>
             </w:pPr>
-            <w:proofErr w:type="gramStart"/>
             <w:r>
               <w:rPr>
                 <w:lang w:val="en-US"/>
@@ -4084,14 +3501,7 @@
               <w:rPr>
                 <w:lang w:val="en-US"/>
               </w:rPr>
-              <w:t>(</w:t>
-            </w:r>
-            <w:proofErr w:type="gramEnd"/>
-            <w:r>
-              <w:rPr>
-                <w:lang w:val="en-US"/>
-              </w:rPr>
-              <w:t>=</w:t>
+              <w:t>(=</w:t>
             </w:r>
             <w:r>
               <w:rPr>
@@ -4454,20 +3864,12 @@
           <w:lang w:val="en-US"/>
         </w:rPr>
       </w:pPr>
-      <w:proofErr w:type="spellStart"/>
       <w:r>
         <w:rPr>
           <w:lang w:val="en-US"/>
         </w:rPr>
         <w:lastRenderedPageBreak/>
-        <w:t>Declustering</w:t>
-      </w:r>
-      <w:proofErr w:type="spellEnd"/>
-      <w:r>
-        <w:rPr>
-          <w:lang w:val="en-US"/>
-        </w:rPr>
-        <w:t xml:space="preserve"> results</w:t>
+        <w:t>Declustering results</w:t>
       </w:r>
     </w:p>
     <w:p>
@@ -4494,57 +3896,17 @@
         </w:rPr>
         <w:t xml:space="preserve">of the </w:t>
       </w:r>
-      <w:proofErr w:type="spellStart"/>
-      <w:r>
-        <w:rPr>
-          <w:lang w:val="en-US"/>
-        </w:rPr>
-        <w:t>Zaliapin</w:t>
-      </w:r>
-      <w:proofErr w:type="spellEnd"/>
-      <w:r>
-        <w:rPr>
-          <w:lang w:val="en-US"/>
-        </w:rPr>
-        <w:t xml:space="preserve"> &amp; Ben-Zion (2020</w:t>
-      </w:r>
-      <w:r>
-        <w:rPr>
-          <w:lang w:val="en-US"/>
-        </w:rPr>
-        <w:t xml:space="preserve">) </w:t>
-      </w:r>
-      <w:proofErr w:type="spellStart"/>
-      <w:r>
-        <w:rPr>
-          <w:lang w:val="en-US"/>
-        </w:rPr>
-        <w:t>declustering</w:t>
-      </w:r>
-      <w:proofErr w:type="spellEnd"/>
-      <w:r>
-        <w:rPr>
-          <w:lang w:val="en-US"/>
-        </w:rPr>
-        <w:t xml:space="preserve"> algorithm</w:t>
-      </w:r>
-      <w:r>
-        <w:rPr>
-          <w:lang w:val="en-US"/>
-        </w:rPr>
-        <w:t>,</w:t>
-      </w:r>
-      <w:r>
-        <w:rPr>
-          <w:lang w:val="en-US"/>
-        </w:rPr>
-        <w:t xml:space="preserve"> </w:t>
-      </w:r>
-      <w:r>
-        <w:rPr>
-          <w:lang w:val="en-US"/>
-        </w:rPr>
-        <w:t xml:space="preserve">hereafter named </w:t>
+      <w:r>
+        <w:rPr>
+          <w:lang w:val="en-US"/>
+        </w:rPr>
+        <w:t>Zaliapin &amp; Ben-Zion (2020</w:t>
+      </w:r>
+      <w:r>
+        <w:rPr>
+          <w:lang w:val="en-US"/>
+        </w:rPr>
+        <w:t xml:space="preserve">) declustering algorithm, hereafter named </w:t>
       </w:r>
       <w:r>
         <w:rPr>
@@ -4727,14 +4089,12 @@
         </w:rPr>
         <w:t xml:space="preserve"> in the previous </w:t>
       </w:r>
-      <w:proofErr w:type="spellStart"/>
       <w:r>
         <w:rPr>
           <w:lang w:val="en-US"/>
         </w:rPr>
         <w:t>exemple</w:t>
       </w:r>
-      <w:proofErr w:type="spellEnd"/>
       <w:r>
         <w:rPr>
           <w:lang w:val="en-US"/>
@@ -4921,21 +4281,7 @@
         <w:rPr>
           <w:lang w:val="en-US"/>
         </w:rPr>
-        <w:t xml:space="preserve"> ZBZ2020 </w:t>
-      </w:r>
-      <w:proofErr w:type="spellStart"/>
-      <w:r>
-        <w:rPr>
-          <w:lang w:val="en-US"/>
-        </w:rPr>
-        <w:t>declustering</w:t>
-      </w:r>
-      <w:proofErr w:type="spellEnd"/>
-      <w:r>
-        <w:rPr>
-          <w:lang w:val="en-US"/>
-        </w:rPr>
-        <w:t xml:space="preserve"> algorithm</w:t>
+        <w:t xml:space="preserve"> ZBZ2020 declustering algorithm</w:t>
       </w:r>
       <w:r>
         <w:rPr>
@@ -5183,23 +4529,7 @@
           <w:rFonts w:eastAsiaTheme="minorEastAsia"/>
           <w:lang w:val="en-US"/>
         </w:rPr>
-        <w:t xml:space="preserve"> with the value with </w:t>
-      </w:r>
-      <w:proofErr w:type="spellStart"/>
-      <w:r>
-        <w:rPr>
-          <w:rFonts w:eastAsiaTheme="minorEastAsia"/>
-          <w:lang w:val="en-US"/>
-        </w:rPr>
-        <w:t>Zaliapin</w:t>
-      </w:r>
-      <w:proofErr w:type="spellEnd"/>
-      <w:r>
-        <w:rPr>
-          <w:rFonts w:eastAsiaTheme="minorEastAsia"/>
-          <w:lang w:val="en-US"/>
-        </w:rPr>
-        <w:t xml:space="preserve"> &amp; Ben-Zion (2020) results, as reported in Table 4 below.</w:t>
+        <w:t xml:space="preserve"> with the value with Zaliapin &amp; Ben-Zion (2020) results, as reported in Table 4 below.</w:t>
       </w:r>
     </w:p>
     <w:p>
@@ -5235,29 +4565,39 @@
       </w:r>
       <w:r>
         <w:rPr>
-          <w:highlight w:val="yellow"/>
-          <w:lang w:val="en-US"/>
-        </w:rPr>
-        <w:t>7208</w:t>
-      </w:r>
-      <w:r>
-        <w:rPr>
-          <w:lang w:val="en-US"/>
-        </w:rPr>
-        <w:t xml:space="preserve"> background events, which corresponds to </w:t>
-      </w:r>
-      <w:r>
-        <w:rPr>
-          <w:highlight w:val="yellow"/>
-          <w:lang w:val="en-US"/>
-        </w:rPr>
-        <w:t>26.71%</w:t>
-      </w:r>
-      <w:r>
-        <w:rPr>
-          <w:lang w:val="en-US"/>
-        </w:rPr>
-        <w:t xml:space="preserve"> of the total dataset.</w:t>
+          <w:lang w:val="en-US"/>
+        </w:rPr>
+        <w:t>7082</w:t>
+      </w:r>
+      <w:r>
+        <w:rPr>
+          <w:lang w:val="en-US"/>
+        </w:rPr>
+        <w:t xml:space="preserve"> background events, which </w:t>
+      </w:r>
+      <w:r>
+        <w:rPr>
+          <w:lang w:val="en-US"/>
+        </w:rPr>
+        <w:t xml:space="preserve">corresponds to </w:t>
+      </w:r>
+      <w:r>
+        <w:rPr>
+          <w:lang w:val="en-US"/>
+        </w:rPr>
+        <w:t>26.</w:t>
+      </w:r>
+      <w:r>
+        <w:rPr>
+          <w:lang w:val="en-US"/>
+        </w:rPr>
+        <w:t>24</w:t>
+      </w:r>
+      <w:r>
+        <w:rPr>
+          <w:lang w:val="en-US"/>
+        </w:rPr>
+        <w:t>% of the total dataset.</w:t>
       </w:r>
       <w:r>
         <w:rPr>
@@ -5327,16 +4667,15 @@
           <w:bCs/>
           <w:lang w:val="en-US"/>
         </w:rPr>
-        <w:t xml:space="preserve">proportion equal to </w:t>
+        <w:t>proportion equal to 26.4</w:t>
       </w:r>
       <w:r>
         <w:rPr>
           <w:b/>
           <w:bCs/>
-          <w:highlight w:val="yellow"/>
-          <w:lang w:val="en-US"/>
-        </w:rPr>
-        <w:t>26.42%</w:t>
+          <w:lang w:val="en-US"/>
+        </w:rPr>
+        <w:t>3</w:t>
       </w:r>
       <w:r>
         <w:rPr>
@@ -5344,7 +4683,7 @@
           <w:bCs/>
           <w:lang w:val="en-US"/>
         </w:rPr>
-        <w:t xml:space="preserve"> of background events</w:t>
+        <w:t>% of background events</w:t>
       </w:r>
       <w:r>
         <w:rPr>
@@ -5368,7 +4707,13 @@
         <w:rPr>
           <w:lang w:val="en-US"/>
         </w:rPr>
-        <w:t>randomness than the previous one which is generated by a random thinning procedure.</w:t>
+        <w:t>randomness than the previous</w:t>
+      </w:r>
+      <w:r>
+        <w:rPr>
+          <w:lang w:val="en-US"/>
+        </w:rPr>
+        <w:t xml:space="preserve"> one which is generated by a random thinning procedure.</w:t>
       </w:r>
       <w:r>
         <w:rPr>
@@ -5444,21 +4789,7 @@
         <w:rPr>
           <w:lang w:val="en-US"/>
         </w:rPr>
-        <w:t xml:space="preserve"> 0.3 % proportion reported by </w:t>
-      </w:r>
-      <w:proofErr w:type="spellStart"/>
-      <w:r>
-        <w:rPr>
-          <w:lang w:val="en-US"/>
-        </w:rPr>
-        <w:t>Zaliapin</w:t>
-      </w:r>
-      <w:proofErr w:type="spellEnd"/>
-      <w:r>
-        <w:rPr>
-          <w:lang w:val="en-US"/>
-        </w:rPr>
-        <w:t xml:space="preserve"> &amp; Ben-Zion (2020) in their study, see Table 4.</w:t>
+        <w:t xml:space="preserve"> 0.3 % proportion reported by Zaliapin &amp; Ben-Zion (2020) in their study, see Table 4.</w:t>
       </w:r>
     </w:p>
     <w:p>
@@ -5482,21 +4813,7 @@
         <w:rPr>
           <w:lang w:val="en-US"/>
         </w:rPr>
-        <w:t xml:space="preserve">Table </w:t>
-      </w:r>
-      <w:proofErr w:type="gramStart"/>
-      <w:r>
-        <w:rPr>
-          <w:lang w:val="en-US"/>
-        </w:rPr>
-        <w:t>3 :</w:t>
-      </w:r>
-      <w:proofErr w:type="gramEnd"/>
-      <w:r>
-        <w:rPr>
-          <w:lang w:val="en-US"/>
-        </w:rPr>
-        <w:t xml:space="preserve"> Parameters used </w:t>
+        <w:t xml:space="preserve">Table 3 : Parameters used </w:t>
       </w:r>
       <w:r>
         <w:rPr>
@@ -5515,21 +4832,7 @@
         <w:rPr>
           <w:lang w:val="en-US"/>
         </w:rPr>
-        <w:t xml:space="preserve">on the </w:t>
-      </w:r>
-      <w:proofErr w:type="spellStart"/>
-      <w:r>
-        <w:rPr>
-          <w:lang w:val="en-US"/>
-        </w:rPr>
-        <w:t>declustering</w:t>
-      </w:r>
-      <w:proofErr w:type="spellEnd"/>
-      <w:r>
-        <w:rPr>
-          <w:lang w:val="en-US"/>
-        </w:rPr>
-        <w:t xml:space="preserve"> method </w:t>
+        <w:t xml:space="preserve">on the declustering method </w:t>
       </w:r>
     </w:p>
     <w:tbl>
@@ -5904,23 +5207,13 @@
                 <w:lang w:val="en-US"/>
               </w:rPr>
             </w:pPr>
-            <w:proofErr w:type="spellStart"/>
             <w:r>
               <w:rPr>
                 <w:sz w:val="16"/>
                 <w:szCs w:val="16"/>
                 <w:lang w:val="en-US"/>
               </w:rPr>
-              <w:t>nb.</w:t>
-            </w:r>
-            <w:proofErr w:type="spellEnd"/>
-            <w:r>
-              <w:rPr>
-                <w:sz w:val="16"/>
-                <w:szCs w:val="16"/>
-                <w:lang w:val="en-US"/>
-              </w:rPr>
-              <w:t xml:space="preserve"> perturbations</w:t>
+              <w:t>nb. perturbations</w:t>
             </w:r>
           </w:p>
         </w:tc>
@@ -5970,7 +5263,6 @@
         </w:rPr>
         <w:t xml:space="preserve">Table </w:t>
       </w:r>
-      <w:proofErr w:type="gramStart"/>
       <w:r>
         <w:rPr>
           <w:lang w:val="en-US"/>
@@ -5981,48 +5273,13 @@
         <w:rPr>
           <w:lang w:val="en-US"/>
         </w:rPr>
-        <w:t> :</w:t>
-      </w:r>
-      <w:proofErr w:type="gramEnd"/>
-      <w:r>
-        <w:rPr>
-          <w:lang w:val="en-US"/>
-        </w:rPr>
-        <w:t xml:space="preserve"> </w:t>
-      </w:r>
-      <w:proofErr w:type="spellStart"/>
-      <w:r>
-        <w:rPr>
-          <w:lang w:val="en-US"/>
-        </w:rPr>
-        <w:t>Declustering</w:t>
-      </w:r>
-      <w:proofErr w:type="spellEnd"/>
-      <w:r>
-        <w:rPr>
-          <w:lang w:val="en-US"/>
-        </w:rPr>
-        <w:t xml:space="preserve"> results obtained b</w:t>
-      </w:r>
-      <w:r>
-        <w:rPr>
-          <w:lang w:val="en-US"/>
-        </w:rPr>
-        <w:t xml:space="preserve">y </w:t>
-      </w:r>
-      <w:proofErr w:type="spellStart"/>
-      <w:r>
-        <w:rPr>
-          <w:lang w:val="en-US"/>
-        </w:rPr>
-        <w:t>Zaliapin</w:t>
-      </w:r>
-      <w:proofErr w:type="spellEnd"/>
-      <w:r>
-        <w:rPr>
-          <w:lang w:val="en-US"/>
-        </w:rPr>
-        <w:t xml:space="preserve"> &amp; ben-Zion (2020) for the ETAS synthetic dataset</w:t>
+        <w:t> : Declustering results obtained b</w:t>
+      </w:r>
+      <w:r>
+        <w:rPr>
+          <w:lang w:val="en-US"/>
+        </w:rPr>
+        <w:t>y Zaliapin &amp; ben-Zion (2020) for the ETAS synthetic dataset</w:t>
       </w:r>
       <w:r>
         <w:rPr>
@@ -6052,6 +5309,7 @@
       </w:pPr>
       <w:r>
         <w:rPr>
+          <w:noProof/>
           <w:lang w:val="en-US"/>
         </w:rPr>
         <w:drawing>
@@ -6196,21 +5454,7 @@
         <w:rPr>
           <w:lang w:val="en-US"/>
         </w:rPr>
-        <w:t xml:space="preserve"> ZBZ2020 </w:t>
-      </w:r>
-      <w:proofErr w:type="spellStart"/>
-      <w:r>
-        <w:rPr>
-          <w:lang w:val="en-US"/>
-        </w:rPr>
-        <w:t>declustering</w:t>
-      </w:r>
-      <w:proofErr w:type="spellEnd"/>
-      <w:r>
-        <w:rPr>
-          <w:lang w:val="en-US"/>
-        </w:rPr>
-        <w:t xml:space="preserve"> algorithm</w:t>
+        <w:t xml:space="preserve"> ZBZ2020 declustering algorithm</w:t>
       </w:r>
       <w:r>
         <w:rPr>
@@ -6351,51 +5595,28 @@
           <w:rFonts w:eastAsiaTheme="minorEastAsia"/>
           <w:lang w:val="en-US"/>
         </w:rPr>
-        <w:t xml:space="preserve"> the original article of </w:t>
-      </w:r>
-      <w:proofErr w:type="spellStart"/>
+        <w:t xml:space="preserve"> the original article of Zaliapin &amp; Ben-Zion (2020) </w:t>
+      </w:r>
       <w:r>
         <w:rPr>
           <w:rFonts w:eastAsiaTheme="minorEastAsia"/>
           <w:lang w:val="en-US"/>
         </w:rPr>
-        <w:t>Zaliapin</w:t>
-      </w:r>
-      <w:proofErr w:type="spellEnd"/>
+        <w:t>to compare the temporal and spatial properties of our</w:t>
+      </w:r>
       <w:r>
         <w:rPr>
           <w:rFonts w:eastAsiaTheme="minorEastAsia"/>
           <w:lang w:val="en-US"/>
         </w:rPr>
-        <w:t xml:space="preserve"> &amp; Ben-Zion (2020) </w:t>
+        <w:t xml:space="preserve"> </w:t>
       </w:r>
       <w:r>
         <w:rPr>
           <w:rFonts w:eastAsiaTheme="minorEastAsia"/>
           <w:lang w:val="en-US"/>
         </w:rPr>
-        <w:t>to compare the temporal and spatial properties of our</w:t>
-      </w:r>
-      <w:r>
-        <w:rPr>
-          <w:rFonts w:eastAsiaTheme="minorEastAsia"/>
-          <w:lang w:val="en-US"/>
-        </w:rPr>
-        <w:t xml:space="preserve"> </w:t>
-      </w:r>
-      <w:r>
-        <w:rPr>
-          <w:rFonts w:eastAsiaTheme="minorEastAsia"/>
-          <w:lang w:val="en-US"/>
-        </w:rPr>
-        <w:t>declustered catalogue</w:t>
-      </w:r>
-      <w:r>
-        <w:rPr>
-          <w:rFonts w:eastAsiaTheme="minorEastAsia"/>
-          <w:lang w:val="en-US"/>
-        </w:rPr>
-        <w:t xml:space="preserve"> with those obtained by these authors.</w:t>
+        <w:t>declustered catalogue with those obtained by these authors.</w:t>
       </w:r>
     </w:p>
     <w:p>
@@ -6457,10 +5678,9 @@
       </w:r>
       <w:r>
         <w:rPr>
-          <w:highlight w:val="yellow"/>
-          <w:lang w:val="en-US"/>
-        </w:rPr>
-        <w:t>7871</w:t>
+          <w:lang w:val="en-US"/>
+        </w:rPr>
+        <w:t>7915</w:t>
       </w:r>
       <w:r>
         <w:rPr>
@@ -6476,10 +5696,21 @@
       </w:r>
       <w:r>
         <w:rPr>
-          <w:highlight w:val="yellow"/>
-          <w:lang w:val="en-US"/>
-        </w:rPr>
-        <w:t>29.17</w:t>
+          <w:lang w:val="en-US"/>
+        </w:rPr>
+        <w:t>29.</w:t>
+      </w:r>
+      <w:r>
+        <w:rPr>
+          <w:lang w:val="en-US"/>
+        </w:rPr>
+        <w:t>3</w:t>
+      </w:r>
+      <w:r>
+        <w:rPr>
+          <w:lang w:val="en-US"/>
+        </w:rPr>
+        <w:t>3</w:t>
       </w:r>
       <w:r>
         <w:rPr>
@@ -6507,10 +5738,15 @@
       </w:r>
       <w:r>
         <w:rPr>
-          <w:highlight w:val="yellow"/>
-          <w:lang w:val="en-US"/>
-        </w:rPr>
-        <w:t>29.02</w:t>
+          <w:lang w:val="en-US"/>
+        </w:rPr>
+        <w:t>29.0</w:t>
+      </w:r>
+      <w:r>
+        <w:rPr>
+          <w:lang w:val="en-US"/>
+        </w:rPr>
+        <w:t>3</w:t>
       </w:r>
       <w:r>
         <w:rPr>
@@ -6602,21 +5838,7 @@
         <w:rPr>
           <w:lang w:val="en-US"/>
         </w:rPr>
-        <w:t xml:space="preserve">, as reported by </w:t>
-      </w:r>
-      <w:proofErr w:type="spellStart"/>
-      <w:r>
-        <w:rPr>
-          <w:lang w:val="en-US"/>
-        </w:rPr>
-        <w:t>Zaliapin</w:t>
-      </w:r>
-      <w:proofErr w:type="spellEnd"/>
-      <w:r>
-        <w:rPr>
-          <w:lang w:val="en-US"/>
-        </w:rPr>
-        <w:t xml:space="preserve"> &amp; Ben-Zion (2020). </w:t>
+        <w:t xml:space="preserve">, as reported by Zaliapin &amp; Ben-Zion (2020). </w:t>
       </w:r>
       <w:r>
         <w:rPr>
@@ -6801,21 +6023,7 @@
         <w:rPr>
           <w:lang w:val="en-US"/>
         </w:rPr>
-        <w:t xml:space="preserve">on the </w:t>
-      </w:r>
-      <w:proofErr w:type="spellStart"/>
-      <w:r>
-        <w:rPr>
-          <w:lang w:val="en-US"/>
-        </w:rPr>
-        <w:t>declustering</w:t>
-      </w:r>
-      <w:proofErr w:type="spellEnd"/>
-      <w:r>
-        <w:rPr>
-          <w:lang w:val="en-US"/>
-        </w:rPr>
-        <w:t xml:space="preserve"> method </w:t>
+        <w:t xml:space="preserve">on the declustering method </w:t>
       </w:r>
     </w:p>
     <w:tbl>
@@ -7167,15 +6375,7 @@
                 <w:bCs/>
                 <w:lang w:val="en-US"/>
               </w:rPr>
-              <w:t>0.</w:t>
-            </w:r>
-            <w:r>
-              <w:rPr>
-                <w:b/>
-                <w:bCs/>
-                <w:lang w:val="en-US"/>
-              </w:rPr>
-              <w:t>1</w:t>
+              <w:t>0.1</w:t>
             </w:r>
           </w:p>
         </w:tc>
@@ -7198,23 +6398,13 @@
                 <w:lang w:val="en-US"/>
               </w:rPr>
             </w:pPr>
-            <w:proofErr w:type="spellStart"/>
             <w:r>
               <w:rPr>
                 <w:sz w:val="16"/>
                 <w:szCs w:val="16"/>
                 <w:lang w:val="en-US"/>
               </w:rPr>
-              <w:t>nb.</w:t>
-            </w:r>
-            <w:proofErr w:type="spellEnd"/>
-            <w:r>
-              <w:rPr>
-                <w:sz w:val="16"/>
-                <w:szCs w:val="16"/>
-                <w:lang w:val="en-US"/>
-              </w:rPr>
-              <w:t xml:space="preserve"> perturbations</w:t>
+              <w:t>nb. perturbations</w:t>
             </w:r>
           </w:p>
         </w:tc>
@@ -7232,10 +6422,24 @@
             </w:pPr>
             <w:r>
               <w:rPr>
-                <w:highlight w:val="yellow"/>
-                <w:lang w:val="en-US"/>
-              </w:rPr>
-              <w:t>1000</w:t>
+                <w:highlight w:val="lightGray"/>
+                <w:lang w:val="en-US"/>
+              </w:rPr>
+              <w:t>10</w:t>
+            </w:r>
+            <w:r>
+              <w:rPr>
+                <w:highlight w:val="lightGray"/>
+                <w:lang w:val="en-US"/>
+              </w:rPr>
+              <w:t xml:space="preserve"> 0</w:t>
+            </w:r>
+            <w:r>
+              <w:rPr>
+                <w:highlight w:val="lightGray"/>
+                <w:lang w:val="en-US"/>
+              </w:rPr>
+              <w:t>00</w:t>
             </w:r>
           </w:p>
         </w:tc>
@@ -7258,6 +6462,7 @@
       </w:r>
       <w:r>
         <w:rPr>
+          <w:noProof/>
           <w:lang w:val="en-US"/>
         </w:rPr>
         <w:drawing>
@@ -7304,8 +6509,8 @@
           <w:noProof/>
         </w:rPr>
         <w:drawing>
-          <wp:inline distT="0" distB="0" distL="0" distR="0" wp14:anchorId="5BBBDA00" wp14:editId="778FDA33">
-            <wp:extent cx="2016000" cy="1941441"/>
+          <wp:inline distT="0" distB="0" distL="0" distR="0" wp14:anchorId="5BBBDA00" wp14:editId="2F59E21E">
+            <wp:extent cx="2015999" cy="1941441"/>
             <wp:effectExtent l="0" t="0" r="3810" b="1905"/>
             <wp:docPr id="1972151269" name="Image 4"/>
             <wp:cNvGraphicFramePr>
@@ -7335,7 +6540,7 @@
                   <pic:spPr bwMode="auto">
                     <a:xfrm>
                       <a:off x="0" y="0"/>
-                      <a:ext cx="2016000" cy="1941441"/>
+                      <a:ext cx="2015999" cy="1941441"/>
                     </a:xfrm>
                     <a:prstGeom prst="rect">
                       <a:avLst/>
@@ -7411,35 +6616,7 @@
         <w:rPr>
           <w:lang w:val="en-US"/>
         </w:rPr>
-        <w:t xml:space="preserve">. (Left) </w:t>
-      </w:r>
-      <w:proofErr w:type="spellStart"/>
-      <w:r>
-        <w:rPr>
-          <w:lang w:val="en-US"/>
-        </w:rPr>
-        <w:t>Zaliapin</w:t>
-      </w:r>
-      <w:proofErr w:type="spellEnd"/>
-      <w:r>
-        <w:rPr>
-          <w:lang w:val="en-US"/>
-        </w:rPr>
-        <w:t xml:space="preserve"> &amp; </w:t>
-      </w:r>
-      <w:proofErr w:type="spellStart"/>
-      <w:r>
-        <w:rPr>
-          <w:lang w:val="en-US"/>
-        </w:rPr>
-        <w:t>Bezn</w:t>
-      </w:r>
-      <w:proofErr w:type="spellEnd"/>
-      <w:r>
-        <w:rPr>
-          <w:lang w:val="en-US"/>
-        </w:rPr>
-        <w:t>-Zion (2020) results. (right) Results obtained with program NNDECLUSTER.</w:t>
+        <w:t>. (Left) Zaliapin &amp; Bezn-Zion (2020) results. (right) Results obtained with program NNDECLUSTER.</w:t>
       </w:r>
     </w:p>
     <w:p>
@@ -7463,6 +6640,7 @@
       </w:pPr>
       <w:r>
         <w:rPr>
+          <w:noProof/>
           <w:lang w:val="en-US"/>
         </w:rPr>
         <w:lastRenderedPageBreak/>
@@ -7524,8 +6702,8 @@
           <w:noProof/>
         </w:rPr>
         <w:drawing>
-          <wp:inline distT="0" distB="0" distL="0" distR="0" wp14:anchorId="4F964458" wp14:editId="5FD9A514">
-            <wp:extent cx="5002048" cy="2793385"/>
+          <wp:inline distT="0" distB="0" distL="0" distR="0" wp14:anchorId="4F964458" wp14:editId="4F653A14">
+            <wp:extent cx="5002048" cy="2793384"/>
             <wp:effectExtent l="0" t="0" r="8255" b="6985"/>
             <wp:docPr id="1024708168" name="Image 3"/>
             <wp:cNvGraphicFramePr>
@@ -7555,7 +6733,7 @@
                   <pic:spPr bwMode="auto">
                     <a:xfrm>
                       <a:off x="0" y="0"/>
-                      <a:ext cx="5002048" cy="2793385"/>
+                      <a:ext cx="5002048" cy="2793384"/>
                     </a:xfrm>
                     <a:prstGeom prst="rect">
                       <a:avLst/>
@@ -7633,19 +6811,11 @@
         </w:rPr>
         <w:t xml:space="preserve">) </w:t>
       </w:r>
-      <w:proofErr w:type="spellStart"/>
-      <w:r>
-        <w:rPr>
-          <w:lang w:val="en-US"/>
-        </w:rPr>
-        <w:t>Zaliapin</w:t>
-      </w:r>
-      <w:proofErr w:type="spellEnd"/>
-      <w:r>
-        <w:rPr>
-          <w:lang w:val="en-US"/>
-        </w:rPr>
-        <w:t xml:space="preserve"> &amp; Ben-Zion results. (Bottom) </w:t>
+      <w:r>
+        <w:rPr>
+          <w:lang w:val="en-US"/>
+        </w:rPr>
+        <w:t xml:space="preserve">Zaliapin &amp; Ben-Zion results. (Bottom) </w:t>
       </w:r>
       <w:r>
         <w:rPr>
@@ -7687,19 +6857,7 @@
         <w:rPr>
           <w:lang w:val="en-US"/>
         </w:rPr>
-        <w:t xml:space="preserve"> </w:t>
-      </w:r>
-      <w:r>
-        <w:rPr>
-          <w:lang w:val="en-US"/>
-        </w:rPr>
-        <w:t xml:space="preserve">is </w:t>
-      </w:r>
-      <w:r>
-        <w:rPr>
-          <w:lang w:val="en-US"/>
-        </w:rPr>
-        <w:t>misleading</w:t>
+        <w:t xml:space="preserve"> is misleading</w:t>
       </w:r>
       <w:r>
         <w:rPr>
@@ -7737,47 +6895,20 @@
           <w:numId w:val="1"/>
         </w:numPr>
       </w:pPr>
-      <w:proofErr w:type="spellStart"/>
-      <w:r>
-        <w:rPr>
-          <w:lang w:val="en-US"/>
-        </w:rPr>
-        <w:t>Baiesi</w:t>
-      </w:r>
-      <w:proofErr w:type="spellEnd"/>
-      <w:r>
-        <w:rPr>
-          <w:lang w:val="en-US"/>
-        </w:rPr>
-        <w:t xml:space="preserve">, M., and M. </w:t>
-      </w:r>
-      <w:proofErr w:type="spellStart"/>
-      <w:r>
-        <w:rPr>
-          <w:lang w:val="en-US"/>
-        </w:rPr>
-        <w:t>Paczu</w:t>
-      </w:r>
-      <w:r>
-        <w:rPr>
-          <w:lang w:val="en-US"/>
-        </w:rPr>
-        <w:t>ski</w:t>
-      </w:r>
-      <w:proofErr w:type="spellEnd"/>
-      <w:r>
-        <w:rPr>
-          <w:lang w:val="en-US"/>
-        </w:rPr>
-        <w:t xml:space="preserve">, 2004, Scale-free networks of earthquakes and aftershocks, Phys. </w:t>
-      </w:r>
-      <w:proofErr w:type="spellStart"/>
-      <w:r>
-        <w:t>Rev</w:t>
-      </w:r>
-      <w:proofErr w:type="spellEnd"/>
-      <w:r>
-        <w:t>. E, 69, 066106</w:t>
+      <w:r>
+        <w:rPr>
+          <w:lang w:val="en-US"/>
+        </w:rPr>
+        <w:t>Baiesi, M., and M. Paczu</w:t>
+      </w:r>
+      <w:r>
+        <w:rPr>
+          <w:lang w:val="en-US"/>
+        </w:rPr>
+        <w:t xml:space="preserve">ski, 2004, Scale-free networks of earthquakes and aftershocks, Phys. </w:t>
+      </w:r>
+      <w:r>
+        <w:t>Rev. E, 69, 066106</w:t>
       </w:r>
       <w:r>
         <w:t xml:space="preserve">. </w:t>
@@ -7812,74 +6943,19 @@
         <w:rPr>
           <w:lang w:val="en-US"/>
         </w:rPr>
-        <w:t xml:space="preserve">A. Y. Schumann, M. </w:t>
-      </w:r>
-      <w:proofErr w:type="spellStart"/>
-      <w:r>
-        <w:rPr>
-          <w:lang w:val="en-US"/>
-        </w:rPr>
-        <w:t>Baisesi</w:t>
-      </w:r>
-      <w:proofErr w:type="spellEnd"/>
-      <w:r>
-        <w:rPr>
-          <w:lang w:val="en-US"/>
-        </w:rPr>
-        <w:t xml:space="preserve">, J. </w:t>
-      </w:r>
-      <w:proofErr w:type="spellStart"/>
-      <w:r>
-        <w:rPr>
-          <w:lang w:val="en-US"/>
-        </w:rPr>
-        <w:t>Davidsen</w:t>
-      </w:r>
-      <w:proofErr w:type="spellEnd"/>
-      <w:r>
-        <w:rPr>
-          <w:lang w:val="en-US"/>
-        </w:rPr>
-        <w:t>, 2013, Triggering cascade</w:t>
-      </w:r>
-      <w:r>
-        <w:rPr>
-          <w:lang w:val="en-US"/>
-        </w:rPr>
-        <w:t xml:space="preserve">s and statistical properties of aftershocks, J. </w:t>
-      </w:r>
-      <w:proofErr w:type="spellStart"/>
-      <w:r>
-        <w:rPr>
-          <w:lang w:val="en-US"/>
-        </w:rPr>
-        <w:t>Geophys</w:t>
-      </w:r>
-      <w:proofErr w:type="spellEnd"/>
-      <w:r>
-        <w:rPr>
-          <w:lang w:val="en-US"/>
-        </w:rPr>
-        <w:t xml:space="preserve">. </w:t>
-      </w:r>
-      <w:proofErr w:type="spellStart"/>
-      <w:r>
-        <w:t>Res</w:t>
-      </w:r>
-      <w:proofErr w:type="spellEnd"/>
-      <w:r>
-        <w:t xml:space="preserve">., </w:t>
-      </w:r>
-      <w:r>
-        <w:t xml:space="preserve">Solid </w:t>
-      </w:r>
-      <w:proofErr w:type="spellStart"/>
-      <w:r>
-        <w:t>Earth</w:t>
-      </w:r>
-      <w:proofErr w:type="spellEnd"/>
-      <w:r>
-        <w:t xml:space="preserve">, 118, 4278-4295. </w:t>
+        <w:t>A. Y. Schumann, M. Baisesi, J. Davidsen, 2013, Triggering cascade</w:t>
+      </w:r>
+      <w:r>
+        <w:rPr>
+          <w:lang w:val="en-US"/>
+        </w:rPr>
+        <w:t xml:space="preserve">s and statistical properties of aftershocks, J. Geophys. </w:t>
+      </w:r>
+      <w:r>
+        <w:t xml:space="preserve">Res., </w:t>
+      </w:r>
+      <w:r>
+        <w:t xml:space="preserve">Solid Earth, 118, 4278-4295. </w:t>
       </w:r>
       <w:hyperlink r:id="rId17" w:history="1">
         <w:r>
@@ -7901,69 +6977,20 @@
           <w:numId w:val="1"/>
         </w:numPr>
       </w:pPr>
-      <w:proofErr w:type="spellStart"/>
-      <w:r>
-        <w:rPr>
-          <w:lang w:val="en-US"/>
-        </w:rPr>
-        <w:t>Zaliapin</w:t>
-      </w:r>
-      <w:proofErr w:type="spellEnd"/>
-      <w:r>
-        <w:rPr>
-          <w:lang w:val="en-US"/>
-        </w:rPr>
-        <w:t xml:space="preserve">, I., and Y. Ben-Zion, 2020, </w:t>
-      </w:r>
-      <w:r>
-        <w:rPr>
-          <w:lang w:val="en-US"/>
-        </w:rPr>
-        <w:t xml:space="preserve">Earthquake </w:t>
-      </w:r>
-      <w:proofErr w:type="spellStart"/>
-      <w:r>
-        <w:rPr>
-          <w:lang w:val="en-US"/>
-        </w:rPr>
-        <w:t>declustering</w:t>
-      </w:r>
-      <w:proofErr w:type="spellEnd"/>
-      <w:r>
-        <w:rPr>
-          <w:lang w:val="en-US"/>
-        </w:rPr>
-        <w:t xml:space="preserve"> using the nearest-neighbor approach in space-time magnitude domain, J. </w:t>
-      </w:r>
-      <w:proofErr w:type="spellStart"/>
-      <w:r>
-        <w:rPr>
-          <w:lang w:val="en-US"/>
-        </w:rPr>
-        <w:t>Geophys</w:t>
-      </w:r>
-      <w:proofErr w:type="spellEnd"/>
-      <w:r>
-        <w:rPr>
-          <w:lang w:val="en-US"/>
-        </w:rPr>
-        <w:t xml:space="preserve">. </w:t>
-      </w:r>
-      <w:proofErr w:type="spellStart"/>
-      <w:r>
-        <w:t>Res</w:t>
-      </w:r>
-      <w:proofErr w:type="spellEnd"/>
-      <w:r>
-        <w:t xml:space="preserve">., Solid </w:t>
-      </w:r>
-      <w:proofErr w:type="spellStart"/>
-      <w:r>
-        <w:t>Earth</w:t>
-      </w:r>
-      <w:proofErr w:type="spellEnd"/>
-      <w:r>
-        <w:t xml:space="preserve">, </w:t>
+      <w:r>
+        <w:rPr>
+          <w:lang w:val="en-US"/>
+        </w:rPr>
+        <w:t xml:space="preserve">Zaliapin, I., and Y. Ben-Zion, 2020, </w:t>
+      </w:r>
+      <w:r>
+        <w:rPr>
+          <w:lang w:val="en-US"/>
+        </w:rPr>
+        <w:t xml:space="preserve">Earthquake declustering using the nearest-neighbor approach in space-time magnitude domain, J. Geophys. </w:t>
+      </w:r>
+      <w:r>
+        <w:t xml:space="preserve">Res., Solid Earth, </w:t>
       </w:r>
       <w:r>
         <w:t xml:space="preserve">125, e2018JB017120. </w:t>

</xml_diff>